<commit_message>
Revert "Merge branch 'master' of https://github.com/huuthang1310/seagamefootball"
This reverts commit 58f6d3bbbb422e978417ea7e233c8df645a17c2c, reversing
changes made to d7416b5edafca4980ba9a9cb0cc8c1ac4447251d.
</commit_message>
<xml_diff>
--- a/Bao cao/wordpress.docx
+++ b/Bao cao/wordpress.docx
@@ -55,8 +55,6 @@
           <w:szCs w:val="26"/>
         </w:rPr>
       </w:pPr>
-      <w:bookmarkStart w:id="0" w:name="_Hlk23773741"/>
-      <w:bookmarkStart w:id="1" w:name="_GoBack"/>
       <w:proofErr w:type="spellStart"/>
       <w:r>
         <w:rPr>
@@ -200,7 +198,7 @@
         </w:rPr>
         <w:t xml:space="preserve">: </w:t>
       </w:r>
-      <w:hyperlink r:id="rId7" w:history="1">
+      <w:hyperlink r:id="rId5" w:history="1">
         <w:r>
           <w:rPr>
             <w:rStyle w:val="Hyperlink"/>
@@ -322,7 +320,7 @@
       <w:r>
         <w:t xml:space="preserve"> </w:t>
       </w:r>
-      <w:hyperlink r:id="rId8" w:history="1">
+      <w:hyperlink r:id="rId6" w:history="1">
         <w:r>
           <w:rPr>
             <w:rStyle w:val="Hyperlink"/>
@@ -712,18 +710,18 @@
           <w:szCs w:val="26"/>
           <w:shd w:val="clear" w:color="auto" w:fill="FFFFFF"/>
         </w:rPr>
-        <w:t xml:space="preserve"> </w:t>
-      </w:r>
-      <w:proofErr w:type="spellStart"/>
-      <w:r>
-        <w:rPr>
-          <w:rFonts w:ascii="Times New Roman" w:hAnsi="Times New Roman" w:cs="Times New Roman"/>
-          <w:color w:val="313131"/>
-          <w:sz w:val="26"/>
-          <w:szCs w:val="26"/>
-          <w:shd w:val="clear" w:color="auto" w:fill="FFFFFF"/>
-        </w:rPr>
-        <w:t>phù</w:t>
+        <w:t xml:space="preserve"> p</w:t>
+      </w:r>
+      <w:proofErr w:type="spellStart"/>
+      <w:r>
+        <w:rPr>
+          <w:rFonts w:ascii="Times New Roman" w:hAnsi="Times New Roman" w:cs="Times New Roman"/>
+          <w:color w:val="313131"/>
+          <w:sz w:val="26"/>
+          <w:szCs w:val="26"/>
+          <w:shd w:val="clear" w:color="auto" w:fill="FFFFFF"/>
+        </w:rPr>
+        <w:t>hù</w:t>
       </w:r>
       <w:proofErr w:type="spellEnd"/>
       <w:r>
@@ -877,9 +875,9 @@
           <w:noProof/>
         </w:rPr>
         <w:drawing>
-          <wp:inline distT="0" distB="0" distL="0" distR="0" wp14:anchorId="5E11ED5D" wp14:editId="7790C2CE">
-            <wp:extent cx="3383280" cy="5272615"/>
-            <wp:effectExtent l="0" t="0" r="7620" b="4445"/>
+          <wp:inline distT="0" distB="0" distL="0" distR="0" wp14:anchorId="5E11ED5D" wp14:editId="70CBEBEA">
+            <wp:extent cx="2377440" cy="5166360"/>
+            <wp:effectExtent l="0" t="0" r="3810" b="0"/>
             <wp:docPr id="6" name="Picture 6"/>
             <wp:cNvGraphicFramePr>
               <a:graphicFrameLocks xmlns:a="http://schemas.openxmlformats.org/drawingml/2006/main" noChangeAspect="1"/>
@@ -892,7 +890,7 @@
                     <pic:cNvPicPr/>
                   </pic:nvPicPr>
                   <pic:blipFill>
-                    <a:blip r:embed="rId9"/>
+                    <a:blip r:embed="rId7"/>
                     <a:stretch>
                       <a:fillRect/>
                     </a:stretch>
@@ -900,7 +898,7 @@
                   <pic:spPr>
                     <a:xfrm>
                       <a:off x="0" y="0"/>
-                      <a:ext cx="3390613" cy="5284043"/>
+                      <a:ext cx="2377440" cy="5166360"/>
                     </a:xfrm>
                     <a:prstGeom prst="rect">
                       <a:avLst/>
@@ -923,6 +921,7 @@
           <w:szCs w:val="26"/>
         </w:rPr>
       </w:pPr>
+      <w:bookmarkStart w:id="0" w:name="_GoBack"/>
       <w:r>
         <w:rPr>
           <w:rFonts w:ascii="Times New Roman" w:hAnsi="Times New Roman" w:cs="Times New Roman"/>
@@ -951,6 +950,7 @@
         <w:t>ữ</w:t>
       </w:r>
     </w:p>
+    <w:bookmarkEnd w:id="0"/>
     <w:p>
       <w:pPr>
         <w:rPr>
@@ -1194,7 +1194,7 @@
                     </pic:cNvPicPr>
                   </pic:nvPicPr>
                   <pic:blipFill>
-                    <a:blip r:embed="rId10">
+                    <a:blip r:embed="rId8">
                       <a:extLst>
                         <a:ext uri="{28A0092B-C50C-407E-A947-70E740481C1C}">
                           <a14:useLocalDpi xmlns:a14="http://schemas.microsoft.com/office/drawing/2010/main" val="0"/>
@@ -2101,7 +2101,7 @@
         </w:rPr>
         <w:t xml:space="preserve"> link: </w:t>
       </w:r>
-      <w:hyperlink r:id="rId11" w:history="1">
+      <w:hyperlink r:id="rId9" w:history="1">
         <w:r>
           <w:rPr>
             <w:rStyle w:val="Hyperlink"/>
@@ -2267,7 +2267,7 @@
                     <pic:cNvPicPr/>
                   </pic:nvPicPr>
                   <pic:blipFill>
-                    <a:blip r:embed="rId12"/>
+                    <a:blip r:embed="rId10"/>
                     <a:stretch>
                       <a:fillRect/>
                     </a:stretch>
@@ -2482,7 +2482,7 @@
                     </pic:cNvPicPr>
                   </pic:nvPicPr>
                   <pic:blipFill>
-                    <a:blip r:embed="rId13">
+                    <a:blip r:embed="rId11">
                       <a:extLst>
                         <a:ext uri="{28A0092B-C50C-407E-A947-70E740481C1C}">
                           <a14:useLocalDpi xmlns:a14="http://schemas.microsoft.com/office/drawing/2010/main" val="0"/>
@@ -3579,7 +3579,7 @@
                     </pic:cNvPicPr>
                   </pic:nvPicPr>
                   <pic:blipFill>
-                    <a:blip r:embed="rId14">
+                    <a:blip r:embed="rId12">
                       <a:extLst>
                         <a:ext uri="{28A0092B-C50C-407E-A947-70E740481C1C}">
                           <a14:useLocalDpi xmlns:a14="http://schemas.microsoft.com/office/drawing/2010/main" val="0"/>
@@ -4434,7 +4434,7 @@
                     </pic:cNvPicPr>
                   </pic:nvPicPr>
                   <pic:blipFill>
-                    <a:blip r:embed="rId15">
+                    <a:blip r:embed="rId13">
                       <a:extLst>
                         <a:ext uri="{28A0092B-C50C-407E-A947-70E740481C1C}">
                           <a14:useLocalDpi xmlns:a14="http://schemas.microsoft.com/office/drawing/2010/main" val="0"/>
@@ -4804,18 +4804,18 @@
           <w:szCs w:val="26"/>
           <w:shd w:val="clear" w:color="auto" w:fill="FFFFFF"/>
         </w:rPr>
-        <w:t xml:space="preserve"> </w:t>
-      </w:r>
-      <w:proofErr w:type="spellStart"/>
-      <w:r>
-        <w:rPr>
-          <w:rFonts w:ascii="Times New Roman" w:hAnsi="Times New Roman" w:cs="Times New Roman"/>
-          <w:color w:val="313131"/>
-          <w:sz w:val="26"/>
-          <w:szCs w:val="26"/>
-          <w:shd w:val="clear" w:color="auto" w:fill="FFFFFF"/>
-        </w:rPr>
-        <w:t>là</w:t>
+        <w:t xml:space="preserve"> l</w:t>
+      </w:r>
+      <w:proofErr w:type="spellStart"/>
+      <w:r>
+        <w:rPr>
+          <w:rFonts w:ascii="Times New Roman" w:hAnsi="Times New Roman" w:cs="Times New Roman"/>
+          <w:color w:val="313131"/>
+          <w:sz w:val="26"/>
+          <w:szCs w:val="26"/>
+          <w:shd w:val="clear" w:color="auto" w:fill="FFFFFF"/>
+        </w:rPr>
+        <w:t>à</w:t>
       </w:r>
       <w:proofErr w:type="spellEnd"/>
       <w:r>
@@ -5191,7 +5191,7 @@
                     </pic:cNvPicPr>
                   </pic:nvPicPr>
                   <pic:blipFill>
-                    <a:blip r:embed="rId16">
+                    <a:blip r:embed="rId14">
                       <a:extLst>
                         <a:ext uri="{28A0092B-C50C-407E-A947-70E740481C1C}">
                           <a14:useLocalDpi xmlns:a14="http://schemas.microsoft.com/office/drawing/2010/main" val="0"/>
@@ -5573,7 +5573,7 @@
                     <pic:cNvPicPr/>
                   </pic:nvPicPr>
                   <pic:blipFill>
-                    <a:blip r:embed="rId17"/>
+                    <a:blip r:embed="rId15"/>
                     <a:stretch>
                       <a:fillRect/>
                     </a:stretch>
@@ -5663,7 +5663,7 @@
                     <pic:cNvPicPr/>
                   </pic:nvPicPr>
                   <pic:blipFill>
-                    <a:blip r:embed="rId18"/>
+                    <a:blip r:embed="rId16"/>
                     <a:stretch>
                       <a:fillRect/>
                     </a:stretch>
@@ -5914,7 +5914,7 @@
                     <pic:cNvPicPr/>
                   </pic:nvPicPr>
                   <pic:blipFill>
-                    <a:blip r:embed="rId19"/>
+                    <a:blip r:embed="rId17"/>
                     <a:stretch>
                       <a:fillRect/>
                     </a:stretch>
@@ -6181,7 +6181,7 @@
                     </pic:cNvPicPr>
                   </pic:nvPicPr>
                   <pic:blipFill>
-                    <a:blip r:embed="rId20" cstate="print">
+                    <a:blip r:embed="rId18" cstate="print">
                       <a:extLst>
                         <a:ext uri="{28A0092B-C50C-407E-A947-70E740481C1C}">
                           <a14:useLocalDpi xmlns:a14="http://schemas.microsoft.com/office/drawing/2010/main" val="0"/>
@@ -6423,7 +6423,7 @@
                     <pic:cNvPicPr/>
                   </pic:nvPicPr>
                   <pic:blipFill>
-                    <a:blip r:embed="rId21"/>
+                    <a:blip r:embed="rId19"/>
                     <a:stretch>
                       <a:fillRect/>
                     </a:stretch>
@@ -6465,7 +6465,23 @@
           <w:sz w:val="26"/>
           <w:szCs w:val="26"/>
         </w:rPr>
-        <w:t xml:space="preserve"> 12:</w:t>
+        <w:t xml:space="preserve"> 1</w:t>
+      </w:r>
+      <w:r>
+        <w:rPr>
+          <w:rFonts w:ascii="Times New Roman" w:hAnsi="Times New Roman" w:cs="Times New Roman"/>
+          <w:sz w:val="26"/>
+          <w:szCs w:val="26"/>
+        </w:rPr>
+        <w:t>2</w:t>
+      </w:r>
+      <w:r>
+        <w:rPr>
+          <w:rFonts w:ascii="Times New Roman" w:hAnsi="Times New Roman" w:cs="Times New Roman"/>
+          <w:sz w:val="26"/>
+          <w:szCs w:val="26"/>
+        </w:rPr>
+        <w:t>:</w:t>
       </w:r>
       <w:r>
         <w:rPr>
@@ -6677,7 +6693,7 @@
                     </pic:cNvPicPr>
                   </pic:nvPicPr>
                   <pic:blipFill>
-                    <a:blip r:embed="rId22">
+                    <a:blip r:embed="rId20">
                       <a:extLst>
                         <a:ext uri="{28A0092B-C50C-407E-A947-70E740481C1C}">
                           <a14:useLocalDpi xmlns:a14="http://schemas.microsoft.com/office/drawing/2010/main" val="0"/>
@@ -7019,7 +7035,7 @@
                     <pic:cNvPicPr/>
                   </pic:nvPicPr>
                   <pic:blipFill>
-                    <a:blip r:embed="rId23"/>
+                    <a:blip r:embed="rId21"/>
                     <a:stretch>
                       <a:fillRect/>
                     </a:stretch>
@@ -7066,7 +7082,23 @@
           <w:sz w:val="26"/>
           <w:szCs w:val="26"/>
         </w:rPr>
-        <w:t xml:space="preserve"> 14: </w:t>
+        <w:t xml:space="preserve"> 1</w:t>
+      </w:r>
+      <w:r>
+        <w:rPr>
+          <w:rFonts w:ascii="Times New Roman" w:hAnsi="Times New Roman" w:cs="Times New Roman"/>
+          <w:sz w:val="26"/>
+          <w:szCs w:val="26"/>
+        </w:rPr>
+        <w:t>4</w:t>
+      </w:r>
+      <w:r>
+        <w:rPr>
+          <w:rFonts w:ascii="Times New Roman" w:hAnsi="Times New Roman" w:cs="Times New Roman"/>
+          <w:sz w:val="26"/>
+          <w:szCs w:val="26"/>
+        </w:rPr>
+        <w:t xml:space="preserve">: </w:t>
       </w:r>
       <w:r>
         <w:rPr>
@@ -7077,8 +7109,6 @@
         <w:t>Upload Video</w:t>
       </w:r>
     </w:p>
-    <w:bookmarkEnd w:id="0"/>
-    <w:bookmarkEnd w:id="1"/>
     <w:p>
       <w:pPr>
         <w:ind w:left="360"/>
@@ -7091,7 +7121,7 @@
     </w:p>
     <w:p/>
     <w:sectPr>
-      <w:footerReference w:type="default" r:id="rId24"/>
+      <w:footerReference w:type="default" r:id="rId22"/>
       <w:pgSz w:w="11907" w:h="16840" w:code="9"/>
       <w:pgMar w:top="1134" w:right="1134" w:bottom="1134" w:left="1701" w:header="709" w:footer="709" w:gutter="0"/>
       <w:cols w:space="708"/>
@@ -7099,31 +7129,6 @@
     </w:sectPr>
   </w:body>
 </w:document>
-</file>
-
-<file path=word/endnotes.xml><?xml version="1.0" encoding="utf-8"?>
-<w:endnotes xmlns:wpc="http://schemas.microsoft.com/office/word/2010/wordprocessingCanvas" xmlns:cx="http://schemas.microsoft.com/office/drawing/2014/chartex" xmlns:cx1="http://schemas.microsoft.com/office/drawing/2015/9/8/chartex" xmlns:cx2="http://schemas.microsoft.com/office/drawing/2015/10/21/chartex" xmlns:cx3="http://schemas.microsoft.com/office/drawing/2016/5/9/chartex" xmlns:cx4="http://schemas.microsoft.com/office/drawing/2016/5/10/chartex" xmlns:cx5="http://schemas.microsoft.com/office/drawing/2016/5/11/chartex" xmlns:cx6="http://schemas.microsoft.com/office/drawing/2016/5/12/chartex" xmlns:cx7="http://schemas.microsoft.com/office/drawing/2016/5/13/chartex" xmlns:cx8="http://schemas.microsoft.com/office/drawing/2016/5/14/chartex" xmlns:mc="http://schemas.openxmlformats.org/markup-compatibility/2006" xmlns:aink="http://schemas.microsoft.com/office/drawing/2016/ink" xmlns:am3d="http://schemas.microsoft.com/office/drawing/2017/model3d" xmlns:o="urn:schemas-microsoft-com:office:office" xmlns:r="http://schemas.openxmlformats.org/officeDocument/2006/relationships" xmlns:m="http://schemas.openxmlformats.org/officeDocument/2006/math" xmlns:v="urn:schemas-microsoft-com:vml" xmlns:wp14="http://schemas.microsoft.com/office/word/2010/wordprocessingDrawing" xmlns:wp="http://schemas.openxmlformats.org/drawingml/2006/wordprocessingDrawing" xmlns:w10="urn:schemas-microsoft-com:office:word" xmlns:w="http://schemas.openxmlformats.org/wordprocessingml/2006/main" xmlns:w14="http://schemas.microsoft.com/office/word/2010/wordml" xmlns:w15="http://schemas.microsoft.com/office/word/2012/wordml" xmlns:w16cid="http://schemas.microsoft.com/office/word/2016/wordml/cid" xmlns:w16se="http://schemas.microsoft.com/office/word/2015/wordml/symex" xmlns:wpg="http://schemas.microsoft.com/office/word/2010/wordprocessingGroup" xmlns:wpi="http://schemas.microsoft.com/office/word/2010/wordprocessingInk" xmlns:wne="http://schemas.microsoft.com/office/word/2006/wordml" xmlns:wps="http://schemas.microsoft.com/office/word/2010/wordprocessingShape" mc:Ignorable="w14 w15 w16se w16cid wp14">
-  <w:endnote w:type="separator" w:id="-1">
-    <w:p>
-      <w:pPr>
-        <w:spacing w:after="0" w:line="240" w:lineRule="auto"/>
-      </w:pPr>
-      <w:r>
-        <w:separator/>
-      </w:r>
-    </w:p>
-  </w:endnote>
-  <w:endnote w:type="continuationSeparator" w:id="0">
-    <w:p>
-      <w:pPr>
-        <w:spacing w:after="0" w:line="240" w:lineRule="auto"/>
-      </w:pPr>
-      <w:r>
-        <w:continuationSeparator/>
-      </w:r>
-    </w:p>
-  </w:endnote>
-</w:endnotes>
 </file>
 
 <file path=word/footer1.xml><?xml version="1.0" encoding="utf-8"?>
@@ -7311,31 +7316,6 @@
 </w:ftr>
 </file>
 
-<file path=word/footnotes.xml><?xml version="1.0" encoding="utf-8"?>
-<w:footnotes xmlns:wpc="http://schemas.microsoft.com/office/word/2010/wordprocessingCanvas" xmlns:cx="http://schemas.microsoft.com/office/drawing/2014/chartex" xmlns:cx1="http://schemas.microsoft.com/office/drawing/2015/9/8/chartex" xmlns:cx2="http://schemas.microsoft.com/office/drawing/2015/10/21/chartex" xmlns:cx3="http://schemas.microsoft.com/office/drawing/2016/5/9/chartex" xmlns:cx4="http://schemas.microsoft.com/office/drawing/2016/5/10/chartex" xmlns:cx5="http://schemas.microsoft.com/office/drawing/2016/5/11/chartex" xmlns:cx6="http://schemas.microsoft.com/office/drawing/2016/5/12/chartex" xmlns:cx7="http://schemas.microsoft.com/office/drawing/2016/5/13/chartex" xmlns:cx8="http://schemas.microsoft.com/office/drawing/2016/5/14/chartex" xmlns:mc="http://schemas.openxmlformats.org/markup-compatibility/2006" xmlns:aink="http://schemas.microsoft.com/office/drawing/2016/ink" xmlns:am3d="http://schemas.microsoft.com/office/drawing/2017/model3d" xmlns:o="urn:schemas-microsoft-com:office:office" xmlns:r="http://schemas.openxmlformats.org/officeDocument/2006/relationships" xmlns:m="http://schemas.openxmlformats.org/officeDocument/2006/math" xmlns:v="urn:schemas-microsoft-com:vml" xmlns:wp14="http://schemas.microsoft.com/office/word/2010/wordprocessingDrawing" xmlns:wp="http://schemas.openxmlformats.org/drawingml/2006/wordprocessingDrawing" xmlns:w10="urn:schemas-microsoft-com:office:word" xmlns:w="http://schemas.openxmlformats.org/wordprocessingml/2006/main" xmlns:w14="http://schemas.microsoft.com/office/word/2010/wordml" xmlns:w15="http://schemas.microsoft.com/office/word/2012/wordml" xmlns:w16cid="http://schemas.microsoft.com/office/word/2016/wordml/cid" xmlns:w16se="http://schemas.microsoft.com/office/word/2015/wordml/symex" xmlns:wpg="http://schemas.microsoft.com/office/word/2010/wordprocessingGroup" xmlns:wpi="http://schemas.microsoft.com/office/word/2010/wordprocessingInk" xmlns:wne="http://schemas.microsoft.com/office/word/2006/wordml" xmlns:wps="http://schemas.microsoft.com/office/word/2010/wordprocessingShape" mc:Ignorable="w14 w15 w16se w16cid wp14">
-  <w:footnote w:type="separator" w:id="-1">
-    <w:p>
-      <w:pPr>
-        <w:spacing w:after="0" w:line="240" w:lineRule="auto"/>
-      </w:pPr>
-      <w:r>
-        <w:separator/>
-      </w:r>
-    </w:p>
-  </w:footnote>
-  <w:footnote w:type="continuationSeparator" w:id="0">
-    <w:p>
-      <w:pPr>
-        <w:spacing w:after="0" w:line="240" w:lineRule="auto"/>
-      </w:pPr>
-      <w:r>
-        <w:continuationSeparator/>
-      </w:r>
-    </w:p>
-  </w:footnote>
-</w:footnotes>
-</file>
-
 <file path=word/numbering.xml><?xml version="1.0" encoding="utf-8"?>
 <w:numbering xmlns:wpc="http://schemas.microsoft.com/office/word/2010/wordprocessingCanvas" xmlns:cx="http://schemas.microsoft.com/office/drawing/2014/chartex" xmlns:cx1="http://schemas.microsoft.com/office/drawing/2015/9/8/chartex" xmlns:cx2="http://schemas.microsoft.com/office/drawing/2015/10/21/chartex" xmlns:cx3="http://schemas.microsoft.com/office/drawing/2016/5/9/chartex" xmlns:cx4="http://schemas.microsoft.com/office/drawing/2016/5/10/chartex" xmlns:cx5="http://schemas.microsoft.com/office/drawing/2016/5/11/chartex" xmlns:cx6="http://schemas.microsoft.com/office/drawing/2016/5/12/chartex" xmlns:cx7="http://schemas.microsoft.com/office/drawing/2016/5/13/chartex" xmlns:cx8="http://schemas.microsoft.com/office/drawing/2016/5/14/chartex" xmlns:mc="http://schemas.openxmlformats.org/markup-compatibility/2006" xmlns:aink="http://schemas.microsoft.com/office/drawing/2016/ink" xmlns:am3d="http://schemas.microsoft.com/office/drawing/2017/model3d" xmlns:o="urn:schemas-microsoft-com:office:office" xmlns:r="http://schemas.openxmlformats.org/officeDocument/2006/relationships" xmlns:m="http://schemas.openxmlformats.org/officeDocument/2006/math" xmlns:v="urn:schemas-microsoft-com:vml" xmlns:wp14="http://schemas.microsoft.com/office/word/2010/wordprocessingDrawing" xmlns:wp="http://schemas.openxmlformats.org/drawingml/2006/wordprocessingDrawing" xmlns:w10="urn:schemas-microsoft-com:office:word" xmlns:w="http://schemas.openxmlformats.org/wordprocessingml/2006/main" xmlns:w14="http://schemas.microsoft.com/office/word/2010/wordml" xmlns:w15="http://schemas.microsoft.com/office/word/2012/wordml" xmlns:w16cid="http://schemas.microsoft.com/office/word/2016/wordml/cid" xmlns:w16se="http://schemas.microsoft.com/office/word/2015/wordml/symex" xmlns:wpg="http://schemas.microsoft.com/office/word/2010/wordprocessingGroup" xmlns:wpi="http://schemas.microsoft.com/office/word/2010/wordprocessingInk" xmlns:wne="http://schemas.microsoft.com/office/word/2006/wordml" xmlns:wps="http://schemas.microsoft.com/office/word/2010/wordprocessingShape" mc:Ignorable="w14 w15 w16se w16cid wp14">
   <w:abstractNum w:abstractNumId="0" w15:restartNumberingAfterBreak="0">
@@ -7727,7 +7707,7 @@
       </w:pPr>
     </w:pPrDefault>
   </w:docDefaults>
-  <w:latentStyles w:defLockedState="0" w:defUIPriority="99" w:defSemiHidden="0" w:defUnhideWhenUsed="0" w:defQFormat="0" w:count="376">
+  <w:latentStyles w:defLockedState="0" w:defUIPriority="99" w:defSemiHidden="0" w:defUnhideWhenUsed="0" w:defQFormat="0" w:count="377">
     <w:lsdException w:name="Normal" w:uiPriority="0" w:qFormat="1"/>
     <w:lsdException w:name="heading 1" w:uiPriority="9" w:qFormat="1"/>
     <w:lsdException w:name="heading 2" w:semiHidden="1" w:uiPriority="9" w:unhideWhenUsed="1" w:qFormat="1"/>
@@ -7833,7 +7813,6 @@
     <w:lsdException w:name="HTML Sample" w:semiHidden="1" w:unhideWhenUsed="1"/>
     <w:lsdException w:name="HTML Typewriter" w:semiHidden="1" w:unhideWhenUsed="1"/>
     <w:lsdException w:name="HTML Variable" w:semiHidden="1" w:unhideWhenUsed="1"/>
-    <w:lsdException w:name="Normal Table" w:semiHidden="1" w:unhideWhenUsed="1"/>
     <w:lsdException w:name="annotation subject" w:semiHidden="1" w:unhideWhenUsed="1"/>
     <w:lsdException w:name="No List" w:semiHidden="1" w:unhideWhenUsed="1"/>
     <w:lsdException w:name="Outline List 1" w:semiHidden="1" w:unhideWhenUsed="1"/>
@@ -7879,11 +7858,9 @@
     <w:lsdException w:name="Table Subtle 1" w:semiHidden="1" w:unhideWhenUsed="1"/>
     <w:lsdException w:name="Table Subtle 2" w:semiHidden="1" w:unhideWhenUsed="1"/>
     <w:lsdException w:name="Table Web 1" w:semiHidden="1" w:unhideWhenUsed="1"/>
-    <w:lsdException w:name="Table Web 2" w:semiHidden="1" w:unhideWhenUsed="1"/>
     <w:lsdException w:name="Table Web 3" w:semiHidden="1" w:unhideWhenUsed="1"/>
     <w:lsdException w:name="Balloon Text" w:semiHidden="1" w:unhideWhenUsed="1"/>
     <w:lsdException w:name="Table Grid" w:uiPriority="39"/>
-    <w:lsdException w:name="Table Theme" w:semiHidden="1" w:unhideWhenUsed="1"/>
     <w:lsdException w:name="Placeholder Text" w:semiHidden="1"/>
     <w:lsdException w:name="No Spacing" w:uiPriority="1" w:qFormat="1"/>
     <w:lsdException w:name="Light Shading" w:uiPriority="60"/>
@@ -8104,6 +8081,7 @@
     <w:lsdException w:name="Hashtag" w:semiHidden="1" w:unhideWhenUsed="1"/>
     <w:lsdException w:name="Unresolved Mention" w:semiHidden="1" w:unhideWhenUsed="1"/>
     <w:lsdException w:name="Smart Link" w:semiHidden="1" w:unhideWhenUsed="1"/>
+    <w:lsdException w:name="Smart Link Error" w:semiHidden="1" w:unhideWhenUsed="1"/>
   </w:latentStyles>
   <w:style w:type="paragraph" w:default="1" w:styleId="Normal">
     <w:name w:val="Normal"/>

</xml_diff>